<commit_message>
Changes from Review held 2/17/2025
Updates from revieweof  Project Plan documnet and schedule for the TimelineXpress project, held 2/17/2025.
</commit_message>
<xml_diff>
--- a/Software Project Plan Team Alpha - TimelineXpress.docx
+++ b/Software Project Plan Team Alpha - TimelineXpress.docx
@@ -2,7 +2,7 @@
 <file path=word/document.xml><?xml version="1.0" encoding="utf-8"?>
 <w:document xmlns:wpc="http://schemas.microsoft.com/office/word/2010/wordprocessingCanvas" xmlns:cx="http://schemas.microsoft.com/office/drawing/2014/chartex" xmlns:cx1="http://schemas.microsoft.com/office/drawing/2015/9/8/chartex" xmlns:cx2="http://schemas.microsoft.com/office/drawing/2015/10/21/chartex" xmlns:cx3="http://schemas.microsoft.com/office/drawing/2016/5/9/chartex" xmlns:cx4="http://schemas.microsoft.com/office/drawing/2016/5/10/chartex" xmlns:cx5="http://schemas.microsoft.com/office/drawing/2016/5/11/chartex" xmlns:cx6="http://schemas.microsoft.com/office/drawing/2016/5/12/chartex" xmlns:cx7="http://schemas.microsoft.com/office/drawing/2016/5/13/chartex" xmlns:cx8="http://schemas.microsoft.com/office/drawing/2016/5/14/chartex" xmlns:mc="http://schemas.openxmlformats.org/markup-compatibility/2006" xmlns:aink="http://schemas.microsoft.com/office/drawing/2016/ink" xmlns:am3d="http://schemas.microsoft.com/office/drawing/2017/model3d" xmlns:o="urn:schemas-microsoft-com:office:office" xmlns:oel="http://schemas.microsoft.com/office/2019/extlst" xmlns:r="http://schemas.openxmlformats.org/officeDocument/2006/relationships" xmlns:m="http://schemas.openxmlformats.org/officeDocument/2006/math" xmlns:v="urn:schemas-microsoft-com:vml" xmlns:wp14="http://schemas.microsoft.com/office/word/2010/wordprocessingDrawing" xmlns:wp="http://schemas.openxmlformats.org/drawingml/2006/wordprocessingDrawing" xmlns:w10="urn:schemas-microsoft-com:office:word" xmlns:w="http://schemas.openxmlformats.org/wordprocessingml/2006/main" xmlns:w14="http://schemas.microsoft.com/office/word/2010/wordml" xmlns:w15="http://schemas.microsoft.com/office/word/2012/wordml" xmlns:w16cex="http://schemas.microsoft.com/office/word/2018/wordml/cex" xmlns:w16cid="http://schemas.microsoft.com/office/word/2016/wordml/cid" xmlns:w16="http://schemas.microsoft.com/office/word/2018/wordml" xmlns:w16du="http://schemas.microsoft.com/office/word/2023/wordml/word16du" xmlns:w16sdtdh="http://schemas.microsoft.com/office/word/2020/wordml/sdtdatahash" xmlns:w16sdtfl="http://schemas.microsoft.com/office/word/2024/wordml/sdtformatlock" xmlns:w16se="http://schemas.microsoft.com/office/word/2015/wordml/symex" xmlns:wpg="http://schemas.microsoft.com/office/word/2010/wordprocessingGroup" xmlns:wpi="http://schemas.microsoft.com/office/word/2010/wordprocessingInk" xmlns:wne="http://schemas.microsoft.com/office/word/2006/wordml" xmlns:wps="http://schemas.microsoft.com/office/word/2010/wordprocessingShape" mc:Ignorable="w14 w15 w16se w16cid w16 w16cex w16sdtdh w16sdtfl w16du wp14">
   <w:background w:color="FFFFFF">
-    <v:background id="_x0000_s1025" o:bwmode="white" o:targetscreensize="1024,768">
+    <v:background id="_x0000_s2049" o:bwmode="white" o:targetscreensize="1024,768">
       <v:fill r:id="rId3" o:title="axibkgnd" type="frame"/>
     </v:background>
   </w:background>
@@ -51,14 +51,16 @@
         </w:rPr>
         <w:t xml:space="preserve"> Project Plan </w:t>
       </w:r>
-      <w:r>
-        <w:rPr>
-          <w:b/>
-          <w:bCs/>
-          <w:color w:val="339966"/>
-        </w:rPr>
-        <w:t>Draft</w:t>
-      </w:r>
+      <w:del w:id="0" w:author="Betty Ulicki" w:date="2025-02-17T14:13:00Z" w16du:dateUtc="2025-02-17T19:13:00Z">
+        <w:r>
+          <w:rPr>
+            <w:b/>
+            <w:bCs/>
+            <w:color w:val="339966"/>
+          </w:rPr>
+          <w:delText>Draft</w:delText>
+        </w:r>
+      </w:del>
     </w:p>
     <w:p>
       <w:pPr>
@@ -96,16 +98,32 @@
         <w:rPr>
           <w:b/>
           <w:bCs/>
-          <w:sz w:val="28"/>
-          <w:szCs w:val="28"/>
+          <w:sz w:val="32"/>
+          <w:szCs w:val="32"/>
+          <w:rPrChange w:id="1" w:author="Betty Ulicki" w:date="2025-02-17T14:16:00Z" w16du:dateUtc="2025-02-17T19:16:00Z">
+            <w:rPr>
+              <w:b/>
+              <w:bCs/>
+              <w:sz w:val="28"/>
+              <w:szCs w:val="28"/>
+            </w:rPr>
+          </w:rPrChange>
         </w:rPr>
       </w:pPr>
       <w:r>
         <w:rPr>
           <w:b/>
           <w:bCs/>
-          <w:sz w:val="28"/>
-          <w:szCs w:val="28"/>
+          <w:sz w:val="32"/>
+          <w:szCs w:val="32"/>
+          <w:rPrChange w:id="2" w:author="Betty Ulicki" w:date="2025-02-17T14:16:00Z" w16du:dateUtc="2025-02-17T19:16:00Z">
+            <w:rPr>
+              <w:b/>
+              <w:bCs/>
+              <w:sz w:val="28"/>
+              <w:szCs w:val="28"/>
+            </w:rPr>
+          </w:rPrChange>
         </w:rPr>
         <w:t>Alpha Team:</w:t>
       </w:r>
@@ -163,16 +181,32 @@
         <w:rPr>
           <w:b/>
           <w:bCs/>
-          <w:sz w:val="28"/>
-          <w:szCs w:val="28"/>
+          <w:sz w:val="32"/>
+          <w:szCs w:val="32"/>
+          <w:rPrChange w:id="3" w:author="Betty Ulicki" w:date="2025-02-17T14:16:00Z" w16du:dateUtc="2025-02-17T19:16:00Z">
+            <w:rPr>
+              <w:b/>
+              <w:bCs/>
+              <w:sz w:val="28"/>
+              <w:szCs w:val="28"/>
+            </w:rPr>
+          </w:rPrChange>
         </w:rPr>
       </w:pPr>
       <w:r>
         <w:rPr>
           <w:b/>
           <w:bCs/>
-          <w:sz w:val="28"/>
-          <w:szCs w:val="28"/>
+          <w:sz w:val="32"/>
+          <w:szCs w:val="32"/>
+          <w:rPrChange w:id="4" w:author="Betty Ulicki" w:date="2025-02-17T14:16:00Z" w16du:dateUtc="2025-02-17T19:16:00Z">
+            <w:rPr>
+              <w:b/>
+              <w:bCs/>
+              <w:sz w:val="28"/>
+              <w:szCs w:val="28"/>
+            </w:rPr>
+          </w:rPrChange>
         </w:rPr>
         <w:t>Date:</w:t>
       </w:r>
@@ -998,15 +1032,185 @@
         </w:p>
       </w:sdtContent>
     </w:sdt>
-    <w:p>
-      <w:pPr>
-        <w:rPr>
-          <w:rFonts w:cs="Arial"/>
-          <w:kern w:val="32"/>
-          <w:sz w:val="48"/>
-          <w:szCs w:val="48"/>
-        </w:rPr>
-      </w:pPr>
+    <w:p/>
+    <w:tbl>
+      <w:tblPr>
+        <w:tblStyle w:val="TableTheme"/>
+        <w:tblW w:w="0" w:type="auto"/>
+        <w:tblBorders>
+          <w:top w:val="single" w:sz="4" w:space="0" w:color="auto"/>
+          <w:left w:val="single" w:sz="4" w:space="0" w:color="auto"/>
+          <w:bottom w:val="single" w:sz="4" w:space="0" w:color="auto"/>
+          <w:right w:val="single" w:sz="4" w:space="0" w:color="auto"/>
+          <w:insideH w:val="single" w:sz="4" w:space="0" w:color="auto"/>
+          <w:insideV w:val="single" w:sz="4" w:space="0" w:color="auto"/>
+        </w:tblBorders>
+        <w:tblLook w:val="04A0" w:firstRow="1" w:lastRow="0" w:firstColumn="1" w:lastColumn="0" w:noHBand="0" w:noVBand="1"/>
+        <w:tblPrChange w:id="5" w:author="Betty Ulicki" w:date="2025-02-17T14:17:00Z" w16du:dateUtc="2025-02-17T19:17:00Z">
+          <w:tblPr>
+            <w:tblStyle w:val="TableTheme"/>
+            <w:tblW w:w="0" w:type="auto"/>
+            <w:tblLook w:val="04A0" w:firstRow="1" w:lastRow="0" w:firstColumn="1" w:lastColumn="0" w:noHBand="0" w:noVBand="1"/>
+          </w:tblPr>
+        </w:tblPrChange>
+      </w:tblPr>
+      <w:tblGrid>
+        <w:gridCol w:w="2876"/>
+        <w:gridCol w:w="2877"/>
+        <w:gridCol w:w="2877"/>
+        <w:tblGridChange w:id="6">
+          <w:tblGrid>
+            <w:gridCol w:w="2876"/>
+            <w:gridCol w:w="2877"/>
+            <w:gridCol w:w="2877"/>
+          </w:tblGrid>
+        </w:tblGridChange>
+      </w:tblGrid>
+      <w:tr>
+        <w:trPr>
+          <w:ins w:id="7" w:author="Betty Ulicki" w:date="2025-02-17T13:50:00Z" w16du:dateUtc="2025-02-17T18:50:00Z"/>
+        </w:trPr>
+        <w:tc>
+          <w:tcPr>
+            <w:tcW w:w="2876" w:type="dxa"/>
+            <w:tcPrChange w:id="8" w:author="Betty Ulicki" w:date="2025-02-17T14:17:00Z" w16du:dateUtc="2025-02-17T19:17:00Z">
+              <w:tcPr>
+                <w:tcW w:w="2876" w:type="dxa"/>
+              </w:tcPr>
+            </w:tcPrChange>
+          </w:tcPr>
+          <w:p>
+            <w:pPr>
+              <w:rPr>
+                <w:ins w:id="9" w:author="Betty Ulicki" w:date="2025-02-17T13:50:00Z" w16du:dateUtc="2025-02-17T18:50:00Z"/>
+              </w:rPr>
+            </w:pPr>
+            <w:ins w:id="10" w:author="Betty Ulicki" w:date="2025-02-17T14:17:00Z" w16du:dateUtc="2025-02-17T19:17:00Z">
+              <w:r>
+                <w:t>Revision</w:t>
+              </w:r>
+            </w:ins>
+          </w:p>
+        </w:tc>
+        <w:tc>
+          <w:tcPr>
+            <w:tcW w:w="2877" w:type="dxa"/>
+            <w:tcPrChange w:id="11" w:author="Betty Ulicki" w:date="2025-02-17T14:17:00Z" w16du:dateUtc="2025-02-17T19:17:00Z">
+              <w:tcPr>
+                <w:tcW w:w="2877" w:type="dxa"/>
+              </w:tcPr>
+            </w:tcPrChange>
+          </w:tcPr>
+          <w:p>
+            <w:pPr>
+              <w:rPr>
+                <w:ins w:id="12" w:author="Betty Ulicki" w:date="2025-02-17T13:50:00Z" w16du:dateUtc="2025-02-17T18:50:00Z"/>
+              </w:rPr>
+            </w:pPr>
+            <w:ins w:id="13" w:author="Betty Ulicki" w:date="2025-02-17T13:50:00Z" w16du:dateUtc="2025-02-17T18:50:00Z">
+              <w:r>
+                <w:t>Date</w:t>
+              </w:r>
+            </w:ins>
+          </w:p>
+        </w:tc>
+        <w:tc>
+          <w:tcPr>
+            <w:tcW w:w="2877" w:type="dxa"/>
+            <w:tcPrChange w:id="14" w:author="Betty Ulicki" w:date="2025-02-17T14:17:00Z" w16du:dateUtc="2025-02-17T19:17:00Z">
+              <w:tcPr>
+                <w:tcW w:w="2877" w:type="dxa"/>
+              </w:tcPr>
+            </w:tcPrChange>
+          </w:tcPr>
+          <w:p>
+            <w:pPr>
+              <w:rPr>
+                <w:ins w:id="15" w:author="Betty Ulicki" w:date="2025-02-17T13:50:00Z" w16du:dateUtc="2025-02-17T18:50:00Z"/>
+              </w:rPr>
+            </w:pPr>
+            <w:ins w:id="16" w:author="Betty Ulicki" w:date="2025-02-17T14:17:00Z" w16du:dateUtc="2025-02-17T19:17:00Z">
+              <w:r>
+                <w:t>Reason</w:t>
+              </w:r>
+            </w:ins>
+          </w:p>
+        </w:tc>
+      </w:tr>
+      <w:tr>
+        <w:trPr>
+          <w:ins w:id="17" w:author="Betty Ulicki" w:date="2025-02-17T13:50:00Z" w16du:dateUtc="2025-02-17T18:50:00Z"/>
+        </w:trPr>
+        <w:tc>
+          <w:tcPr>
+            <w:tcW w:w="2876" w:type="dxa"/>
+            <w:tcPrChange w:id="18" w:author="Betty Ulicki" w:date="2025-02-17T14:17:00Z" w16du:dateUtc="2025-02-17T19:17:00Z">
+              <w:tcPr>
+                <w:tcW w:w="2876" w:type="dxa"/>
+              </w:tcPr>
+            </w:tcPrChange>
+          </w:tcPr>
+          <w:p>
+            <w:pPr>
+              <w:rPr>
+                <w:ins w:id="19" w:author="Betty Ulicki" w:date="2025-02-17T13:50:00Z" w16du:dateUtc="2025-02-17T18:50:00Z"/>
+              </w:rPr>
+            </w:pPr>
+            <w:ins w:id="20" w:author="Betty Ulicki" w:date="2025-02-17T14:17:00Z" w16du:dateUtc="2025-02-17T19:17:00Z">
+              <w:r>
+                <w:t>1</w:t>
+              </w:r>
+            </w:ins>
+          </w:p>
+        </w:tc>
+        <w:tc>
+          <w:tcPr>
+            <w:tcW w:w="2877" w:type="dxa"/>
+            <w:tcPrChange w:id="21" w:author="Betty Ulicki" w:date="2025-02-17T14:17:00Z" w16du:dateUtc="2025-02-17T19:17:00Z">
+              <w:tcPr>
+                <w:tcW w:w="2877" w:type="dxa"/>
+              </w:tcPr>
+            </w:tcPrChange>
+          </w:tcPr>
+          <w:p>
+            <w:pPr>
+              <w:rPr>
+                <w:ins w:id="22" w:author="Betty Ulicki" w:date="2025-02-17T13:50:00Z" w16du:dateUtc="2025-02-17T18:50:00Z"/>
+              </w:rPr>
+            </w:pPr>
+            <w:ins w:id="23" w:author="Betty Ulicki" w:date="2025-02-17T14:17:00Z" w16du:dateUtc="2025-02-17T19:17:00Z">
+              <w:r>
+                <w:t>2/17/2025</w:t>
+              </w:r>
+            </w:ins>
+          </w:p>
+        </w:tc>
+        <w:tc>
+          <w:tcPr>
+            <w:tcW w:w="2877" w:type="dxa"/>
+            <w:tcPrChange w:id="24" w:author="Betty Ulicki" w:date="2025-02-17T14:17:00Z" w16du:dateUtc="2025-02-17T19:17:00Z">
+              <w:tcPr>
+                <w:tcW w:w="2877" w:type="dxa"/>
+              </w:tcPr>
+            </w:tcPrChange>
+          </w:tcPr>
+          <w:p>
+            <w:pPr>
+              <w:rPr>
+                <w:ins w:id="25" w:author="Betty Ulicki" w:date="2025-02-17T13:50:00Z" w16du:dateUtc="2025-02-17T18:50:00Z"/>
+              </w:rPr>
+            </w:pPr>
+            <w:ins w:id="26" w:author="Betty Ulicki" w:date="2025-02-17T14:17:00Z" w16du:dateUtc="2025-02-17T19:17:00Z">
+              <w:r>
+                <w:t>Document Review</w:t>
+              </w:r>
+            </w:ins>
+          </w:p>
+        </w:tc>
+      </w:tr>
+    </w:tbl>
+    <w:p/>
+    <w:p>
       <w:r>
         <w:br w:type="page"/>
       </w:r>
@@ -1015,12 +1219,12 @@
       <w:pPr>
         <w:pStyle w:val="Heading1"/>
       </w:pPr>
-      <w:bookmarkStart w:id="0" w:name="_Toc189985941"/>
+      <w:bookmarkStart w:id="27" w:name="_Toc189985941"/>
       <w:r>
         <w:lastRenderedPageBreak/>
         <w:t>Introduction</w:t>
       </w:r>
-      <w:bookmarkEnd w:id="0"/>
+      <w:bookmarkEnd w:id="27"/>
     </w:p>
     <w:p>
       <w:pPr>
@@ -1030,7 +1234,7 @@
           <w:color w:val="339966"/>
         </w:rPr>
       </w:pPr>
-      <w:bookmarkStart w:id="1" w:name="_Toc189985942"/>
+      <w:bookmarkStart w:id="28" w:name="_Toc189985942"/>
       <w:r>
         <w:rPr>
           <w:b/>
@@ -1052,7 +1256,7 @@
         </w:rPr>
         <w:t xml:space="preserve"> of document</w:t>
       </w:r>
-      <w:bookmarkEnd w:id="1"/>
+      <w:bookmarkEnd w:id="28"/>
     </w:p>
     <w:p>
       <w:r>
@@ -1076,17 +1280,17 @@
       <w:pPr>
         <w:pStyle w:val="Heading1"/>
       </w:pPr>
-      <w:bookmarkStart w:id="2" w:name="_Toc189985943"/>
+      <w:bookmarkStart w:id="29" w:name="_Toc189985943"/>
       <w:r>
         <w:t>System Scope</w:t>
       </w:r>
-      <w:bookmarkEnd w:id="2"/>
+      <w:bookmarkEnd w:id="29"/>
     </w:p>
     <w:p>
       <w:pPr>
         <w:pStyle w:val="Heading2"/>
       </w:pPr>
-      <w:bookmarkStart w:id="3" w:name="_Toc189985944"/>
+      <w:bookmarkStart w:id="30" w:name="_Toc189985944"/>
       <w:r>
         <w:rPr>
           <w:b/>
@@ -1108,7 +1312,7 @@
         </w:rPr>
         <w:t xml:space="preserve"> Description</w:t>
       </w:r>
-      <w:bookmarkEnd w:id="3"/>
+      <w:bookmarkEnd w:id="30"/>
     </w:p>
     <w:p>
       <w:r>
@@ -1150,7 +1354,7 @@
       <w:r>
         <w:t xml:space="preserve"> </w:t>
       </w:r>
-      <w:bookmarkStart w:id="4" w:name="_Hlk189724458"/>
+      <w:bookmarkStart w:id="31" w:name="_Hlk189724458"/>
       <w:r>
         <w:t>Milestone</w:t>
       </w:r>
@@ -1175,7 +1379,7 @@
       <w:r>
         <w:t>timelines for</w:t>
       </w:r>
-      <w:bookmarkEnd w:id="4"/>
+      <w:bookmarkEnd w:id="31"/>
       <w:r>
         <w:t xml:space="preserve"> managing small projects, historical studies, class projects, </w:t>
       </w:r>
@@ -1227,7 +1431,7 @@
       <w:pPr>
         <w:pStyle w:val="Heading2"/>
       </w:pPr>
-      <w:bookmarkStart w:id="5" w:name="_Toc189985945"/>
+      <w:bookmarkStart w:id="32" w:name="_Toc189985945"/>
       <w:r>
         <w:rPr>
           <w:b/>
@@ -1235,7 +1439,7 @@
         </w:rPr>
         <w:t>Anticipated Business/Personal Benefits</w:t>
       </w:r>
-      <w:bookmarkEnd w:id="5"/>
+      <w:bookmarkEnd w:id="32"/>
     </w:p>
     <w:p>
       <w:r>
@@ -1399,7 +1603,7 @@
       <w:pPr>
         <w:pStyle w:val="Heading2"/>
       </w:pPr>
-      <w:bookmarkStart w:id="6" w:name="_Toc189985946"/>
+      <w:bookmarkStart w:id="33" w:name="_Toc189985946"/>
       <w:r>
         <w:rPr>
           <w:b/>
@@ -1408,7 +1612,7 @@
         <w:lastRenderedPageBreak/>
         <w:t>System Capabilities</w:t>
       </w:r>
-      <w:bookmarkEnd w:id="6"/>
+      <w:bookmarkEnd w:id="33"/>
     </w:p>
     <w:p>
       <w:r>
@@ -1504,7 +1708,7 @@
       <w:pPr>
         <w:pStyle w:val="Heading2"/>
       </w:pPr>
-      <w:bookmarkStart w:id="7" w:name="_Toc189985947"/>
+      <w:bookmarkStart w:id="34" w:name="_Toc189985947"/>
       <w:r>
         <w:rPr>
           <w:b/>
@@ -1519,7 +1723,7 @@
         </w:rPr>
         <w:t xml:space="preserve"> Diagram</w:t>
       </w:r>
-      <w:bookmarkEnd w:id="7"/>
+      <w:bookmarkEnd w:id="34"/>
     </w:p>
     <w:p/>
     <w:p>
@@ -1582,14 +1786,14 @@
           <w:b/>
         </w:rPr>
       </w:pPr>
-      <w:bookmarkStart w:id="8" w:name="_Toc189985948"/>
+      <w:bookmarkStart w:id="35" w:name="_Toc189985948"/>
       <w:r>
         <w:rPr>
           <w:b/>
         </w:rPr>
         <w:t>Schedule</w:t>
       </w:r>
-      <w:bookmarkEnd w:id="8"/>
+      <w:bookmarkEnd w:id="35"/>
     </w:p>
     <w:p>
       <w:r>
@@ -1611,7 +1815,7 @@
           <w:bCs/>
         </w:rPr>
       </w:pPr>
-      <w:bookmarkStart w:id="9" w:name="_Toc189985949"/>
+      <w:bookmarkStart w:id="36" w:name="_Toc189985949"/>
       <w:r>
         <w:rPr>
           <w:b/>
@@ -1619,7 +1823,7 @@
         </w:rPr>
         <w:t>Staff Organization</w:t>
       </w:r>
-      <w:bookmarkEnd w:id="9"/>
+      <w:bookmarkEnd w:id="36"/>
     </w:p>
     <w:p>
       <w:pPr>
@@ -1783,6 +1987,16 @@
             <w:r>
               <w:t>Analyst/Developer</w:t>
             </w:r>
+            <w:ins w:id="37" w:author="Betty Ulicki" w:date="2025-02-17T14:24:00Z" w16du:dateUtc="2025-02-17T19:24:00Z">
+              <w:r>
+                <w:t xml:space="preserve">/Web Design </w:t>
+              </w:r>
+            </w:ins>
+            <w:ins w:id="38" w:author="Betty Ulicki" w:date="2025-02-17T14:25:00Z" w16du:dateUtc="2025-02-17T19:25:00Z">
+              <w:r>
+                <w:t>Specialist</w:t>
+              </w:r>
+            </w:ins>
           </w:p>
         </w:tc>
         <w:tc>
@@ -1805,6 +2019,21 @@
             <w:r>
               <w:t>Analyst/Developer</w:t>
             </w:r>
+            <w:ins w:id="39" w:author="Betty Ulicki" w:date="2025-02-17T14:25:00Z" w16du:dateUtc="2025-02-17T19:25:00Z">
+              <w:r>
+                <w:t>/Test and Release</w:t>
+              </w:r>
+            </w:ins>
+            <w:ins w:id="40" w:author="Betty Ulicki" w:date="2025-02-17T14:28:00Z" w16du:dateUtc="2025-02-17T19:28:00Z">
+              <w:r>
+                <w:t xml:space="preserve"> </w:t>
+              </w:r>
+              <w:proofErr w:type="spellStart"/>
+              <w:r>
+                <w:t>Mgr</w:t>
+              </w:r>
+            </w:ins>
+            <w:proofErr w:type="spellEnd"/>
           </w:p>
         </w:tc>
         <w:tc>
@@ -1839,14 +2068,14 @@
       <w:pPr>
         <w:pStyle w:val="Heading1"/>
       </w:pPr>
-      <w:bookmarkStart w:id="10" w:name="_Toc189985950"/>
+      <w:bookmarkStart w:id="41" w:name="_Toc189985950"/>
       <w:r>
         <w:rPr>
           <w:b/>
         </w:rPr>
         <w:t>Tracking and control mechanisms</w:t>
       </w:r>
-      <w:bookmarkEnd w:id="10"/>
+      <w:bookmarkEnd w:id="41"/>
       <w:r>
         <w:t xml:space="preserve"> </w:t>
       </w:r>
@@ -1922,7 +2151,23 @@
     <w:p/>
     <w:p>
       <w:r>
-        <w:t>Document and code reviews will be conducted through the Slack channel, with occasional face-to-face meetings as deemed necessary by the team.</w:t>
+        <w:t xml:space="preserve">Document and code reviews will be conducted through the Slack </w:t>
+      </w:r>
+      <w:proofErr w:type="gramStart"/>
+      <w:r>
+        <w:t>channel</w:t>
+      </w:r>
+      <w:proofErr w:type="gramEnd"/>
+      <w:r>
+        <w:t xml:space="preserve">, </w:t>
+      </w:r>
+      <w:ins w:id="42" w:author="Betty Ulicki" w:date="2025-02-17T13:45:00Z" w16du:dateUtc="2025-02-17T18:45:00Z">
+        <w:r>
+          <w:t xml:space="preserve">and </w:t>
+        </w:r>
+      </w:ins>
+      <w:r>
+        <w:t>with occasional face-to-face meetings as deemed necessary by the team.</w:t>
       </w:r>
     </w:p>
     <w:p/>
@@ -2046,21 +2291,21 @@
         <v:path o:extrusionok="f" gradientshapeok="t" o:connecttype="rect"/>
         <o:lock v:ext="edit" aspectratio="t"/>
       </v:shapetype>
-      <v:shape id="_x0000_i1026" type="#_x0000_t75" style="width:10.9pt;height:10.9pt" o:bullet="t">
+      <v:shape id="_x0000_i1122" type="#_x0000_t75" style="width:10.9pt;height:10.9pt" o:bullet="t">
         <v:imagedata r:id="rId1" o:title="bullet1"/>
       </v:shape>
     </w:pict>
   </w:numPicBullet>
   <w:numPicBullet w:numPicBulletId="1">
     <w:pict>
-      <v:shape id="_x0000_i1027" type="#_x0000_t75" style="width:10.9pt;height:10.9pt" o:bullet="t">
+      <v:shape id="_x0000_i1123" type="#_x0000_t75" style="width:10.9pt;height:10.9pt" o:bullet="t">
         <v:imagedata r:id="rId2" o:title="bullet2"/>
       </v:shape>
     </w:pict>
   </w:numPicBullet>
   <w:numPicBullet w:numPicBulletId="2">
     <w:pict>
-      <v:shape id="_x0000_i1028" type="#_x0000_t75" style="width:10.9pt;height:10.9pt" o:bullet="t">
+      <v:shape id="_x0000_i1124" type="#_x0000_t75" style="width:10.9pt;height:10.9pt" o:bullet="t">
         <v:imagedata r:id="rId3" o:title="bullet3"/>
       </v:shape>
     </w:pict>
@@ -2885,6 +3130,14 @@
     <w:abstractNumId w:val="3"/>
   </w:num>
 </w:numbering>
+</file>
+
+<file path=word/people.xml><?xml version="1.0" encoding="utf-8"?>
+<w15:people xmlns:wpc="http://schemas.microsoft.com/office/word/2010/wordprocessingCanvas" xmlns:cx="http://schemas.microsoft.com/office/drawing/2014/chartex" xmlns:cx1="http://schemas.microsoft.com/office/drawing/2015/9/8/chartex" xmlns:cx2="http://schemas.microsoft.com/office/drawing/2015/10/21/chartex" xmlns:cx3="http://schemas.microsoft.com/office/drawing/2016/5/9/chartex" xmlns:cx4="http://schemas.microsoft.com/office/drawing/2016/5/10/chartex" xmlns:cx5="http://schemas.microsoft.com/office/drawing/2016/5/11/chartex" xmlns:cx6="http://schemas.microsoft.com/office/drawing/2016/5/12/chartex" xmlns:cx7="http://schemas.microsoft.com/office/drawing/2016/5/13/chartex" xmlns:cx8="http://schemas.microsoft.com/office/drawing/2016/5/14/chartex" xmlns:mc="http://schemas.openxmlformats.org/markup-compatibility/2006" xmlns:aink="http://schemas.microsoft.com/office/drawing/2016/ink" xmlns:am3d="http://schemas.microsoft.com/office/drawing/2017/model3d" xmlns:o="urn:schemas-microsoft-com:office:office" xmlns:oel="http://schemas.microsoft.com/office/2019/extlst" xmlns:r="http://schemas.openxmlformats.org/officeDocument/2006/relationships" xmlns:m="http://schemas.openxmlformats.org/officeDocument/2006/math" xmlns:v="urn:schemas-microsoft-com:vml" xmlns:wp14="http://schemas.microsoft.com/office/word/2010/wordprocessingDrawing" xmlns:wp="http://schemas.openxmlformats.org/drawingml/2006/wordprocessingDrawing" xmlns:w10="urn:schemas-microsoft-com:office:word" xmlns:w="http://schemas.openxmlformats.org/wordprocessingml/2006/main" xmlns:w14="http://schemas.microsoft.com/office/word/2010/wordml" xmlns:w15="http://schemas.microsoft.com/office/word/2012/wordml" xmlns:w16cex="http://schemas.microsoft.com/office/word/2018/wordml/cex" xmlns:w16cid="http://schemas.microsoft.com/office/word/2016/wordml/cid" xmlns:w16="http://schemas.microsoft.com/office/word/2018/wordml" xmlns:w16du="http://schemas.microsoft.com/office/word/2023/wordml/word16du" xmlns:w16sdtdh="http://schemas.microsoft.com/office/word/2020/wordml/sdtdatahash" xmlns:w16sdtfl="http://schemas.microsoft.com/office/word/2024/wordml/sdtformatlock" xmlns:w16se="http://schemas.microsoft.com/office/word/2015/wordml/symex" xmlns:wpg="http://schemas.microsoft.com/office/word/2010/wordprocessingGroup" xmlns:wpi="http://schemas.microsoft.com/office/word/2010/wordprocessingInk" xmlns:wne="http://schemas.microsoft.com/office/word/2006/wordml" xmlns:wps="http://schemas.microsoft.com/office/word/2010/wordprocessingShape" mc:Ignorable="w14 w15 w16se w16cid w16 w16cex w16sdtdh w16sdtfl w16du wp14">
+  <w15:person w15:author="Betty Ulicki">
+    <w15:presenceInfo w15:providerId="Windows Live" w15:userId="ec73e3d992cd6186"/>
+  </w15:person>
+</w15:people>
 </file>
 
 <file path=word/styles.xml><?xml version="1.0" encoding="utf-8"?>
@@ -3575,6 +3828,19 @@
       <w:shd w:val="clear" w:color="auto" w:fill="E1DFDD"/>
     </w:rPr>
   </w:style>
+  <w:style w:type="paragraph" w:styleId="Revision">
+    <w:name w:val="Revision"/>
+    <w:hidden/>
+    <w:uiPriority w:val="99"/>
+    <w:semiHidden/>
+    <w:rsid w:val="00182A91"/>
+    <w:rPr>
+      <w:rFonts w:ascii="Trebuchet MS" w:hAnsi="Trebuchet MS"/>
+      <w:color w:val="000000"/>
+      <w:sz w:val="24"/>
+      <w:szCs w:val="24"/>
+    </w:rPr>
+  </w:style>
 </w:styles>
 </file>
 

</xml_diff>

<commit_message>
Update Software Project Plan Team Alpha - TimelineXpress.docx
Changed date on the front cover sheet to be the date of the review, that is Feb 17, 2025 (instead of Feb 9).
</commit_message>
<xml_diff>
--- a/Software Project Plan Team Alpha - TimelineXpress.docx
+++ b/Software Project Plan Team Alpha - TimelineXpress.docx
@@ -177,7 +177,7 @@
         <w:t xml:space="preserve">February </w:t>
       </w:r>
       <w:r>
-        <w:t>9</w:t>
+        <w:t>17</w:t>
       </w:r>
       <w:r>
         <w:t>, 2025</w:t>
@@ -2141,21 +2141,21 @@
         <v:path o:extrusionok="f" gradientshapeok="t" o:connecttype="rect"/>
         <o:lock v:ext="edit" aspectratio="t"/>
       </v:shapetype>
-      <v:shape id="_x0000_i1125" type="#_x0000_t75" style="width:10.9pt;height:10.9pt" o:bullet="t">
+      <v:shape id="_x0000_i1038" type="#_x0000_t75" style="width:10.9pt;height:10.9pt" o:bullet="t">
         <v:imagedata r:id="rId1" o:title="bullet1"/>
       </v:shape>
     </w:pict>
   </w:numPicBullet>
   <w:numPicBullet w:numPicBulletId="1">
     <w:pict>
-      <v:shape id="_x0000_i1126" type="#_x0000_t75" style="width:10.9pt;height:10.9pt" o:bullet="t">
+      <v:shape id="_x0000_i1039" type="#_x0000_t75" style="width:10.9pt;height:10.9pt" o:bullet="t">
         <v:imagedata r:id="rId2" o:title="bullet2"/>
       </v:shape>
     </w:pict>
   </w:numPicBullet>
   <w:numPicBullet w:numPicBulletId="2">
     <w:pict>
-      <v:shape id="_x0000_i1127" type="#_x0000_t75" style="width:10.9pt;height:10.9pt" o:bullet="t">
+      <v:shape id="_x0000_i1040" type="#_x0000_t75" style="width:10.9pt;height:10.9pt" o:bullet="t">
         <v:imagedata r:id="rId3" o:title="bullet3"/>
       </v:shape>
     </w:pict>

</xml_diff>